<commit_message>
add new text again
</commit_message>
<xml_diff>
--- a/Hillel HW 13.docx
+++ b/Hillel HW 13.docx
@@ -13,6 +13,32 @@
           <w:lang w:val="en-US"/>
         </w:rPr>
         <w:t>I like profession QA because it’s very interesting, positive and creative!</w:t>
+      </w:r>
+    </w:p>
+    <w:p>
+      <w:pPr>
+        <w:rPr>
+          <w:lang w:val="en-US"/>
+        </w:rPr>
+      </w:pPr>
+      <w:r>
+        <w:rPr>
+          <w:lang w:val="en-US"/>
+        </w:rPr>
+        <w:t>I want to continue mu studies in automation.</w:t>
+      </w:r>
+    </w:p>
+    <w:p>
+      <w:pPr>
+        <w:rPr>
+          <w:lang w:val="en-US"/>
+        </w:rPr>
+      </w:pPr>
+      <w:r>
+        <w:rPr>
+          <w:lang w:val="en-US"/>
+        </w:rPr>
+        <w:t>Hello my life!</w:t>
       </w:r>
     </w:p>
     <w:sectPr>

</xml_diff>